<commit_message>
Add junior Front end developer
</commit_message>
<xml_diff>
--- a/Skills and Jobs/BackEndDeveloper.docx
+++ b/Skills and Jobs/BackEndDeveloper.docx
@@ -224,6 +224,13 @@
           <w:bCs/>
         </w:rPr>
         <w:t>Essential Skills</w:t>
+      </w:r>
+      <w:r>
+        <w:rPr>
+          <w:b/>
+          <w:bCs/>
+        </w:rPr>
+        <w:t>:</w:t>
       </w:r>
     </w:p>
     <w:p/>

</xml_diff>